<commit_message>
Correções na especificação do trabalho
</commit_message>
<xml_diff>
--- a/trabalho/especificacao_trabalho_turmas_L_e_M.docx
+++ b/trabalho/especificacao_trabalho_turmas_L_e_M.docx
@@ -46,6 +46,8 @@
         </w:rPr>
         <w:t>ICC 2018/1 – Turmas L e M</w:t>
       </w:r>
+      <w:bookmarkStart w:id="0" w:name="_GoBack"/>
+      <w:bookmarkEnd w:id="0"/>
     </w:p>
     <w:p>
       <w:pPr>
@@ -85,7 +87,21 @@
           <w:sz w:val="24"/>
         </w:rPr>
         <w:tab/>
-        <w:t>O objetivo do trabalho é aprender a manipular arquivos com programas, usar programas para fazer tarefas que manualmente seriam penosas e tentar extrair informações dos dados manipulados.</w:t>
+        <w:t>O objetivo do trabalho é aprender a manipular arquivos com programas, usar programas para fazer tarefas que manualmente seriam penosas e tentar extrair informações dos dados manipulados</w:t>
+      </w:r>
+      <w:r>
+        <w:rPr>
+          <w:rFonts w:ascii="Times New Roman" w:hAnsi="Times New Roman" w:cs="Times New Roman"/>
+          <w:sz w:val="24"/>
+        </w:rPr>
+        <w:t>, além de trabalhar em equipe</w:t>
+      </w:r>
+      <w:r>
+        <w:rPr>
+          <w:rFonts w:ascii="Times New Roman" w:hAnsi="Times New Roman" w:cs="Times New Roman"/>
+          <w:sz w:val="24"/>
+        </w:rPr>
+        <w:t>.</w:t>
       </w:r>
     </w:p>
     <w:p>
@@ -102,23 +118,21 @@
           <w:rFonts w:ascii="Times New Roman" w:hAnsi="Times New Roman" w:cs="Times New Roman"/>
           <w:sz w:val="24"/>
         </w:rPr>
-        <w:t>Cada equipe deve baixar um dos arquivos .</w:t>
-      </w:r>
-      <w:proofErr w:type="spellStart"/>
-      <w:r>
-        <w:rPr>
-          <w:rFonts w:ascii="Times New Roman" w:hAnsi="Times New Roman" w:cs="Times New Roman"/>
-          <w:sz w:val="24"/>
-        </w:rPr>
-        <w:t>csv</w:t>
-      </w:r>
-      <w:proofErr w:type="spellEnd"/>
-      <w:r>
-        <w:rPr>
-          <w:rFonts w:ascii="Times New Roman" w:hAnsi="Times New Roman" w:cs="Times New Roman"/>
-          <w:sz w:val="24"/>
-        </w:rPr>
-        <w:t xml:space="preserve"> correspondentes ao curso, processar os dados de alguma maneira (algumas obrigatórias listadas a seguir) e plotar informações interessantes/relevantes em gráficos (alguns obrigatórios listados a seguir).</w:t>
+        <w:t>O trabalho consiste em c</w:t>
+      </w:r>
+      <w:r>
+        <w:rPr>
+          <w:rFonts w:ascii="Times New Roman" w:hAnsi="Times New Roman" w:cs="Times New Roman"/>
+          <w:sz w:val="24"/>
+        </w:rPr>
+        <w:t>ada equipe baixar um dos arquivos .csv correspondentes ao curso, processar os dados de alguma maneira (algumas obrigatórias listadas a seguir) e plotar informações interessantes/relevantes em gráficos (alguns obrigatórios listados a seguir).</w:t>
+      </w:r>
+      <w:r>
+        <w:rPr>
+          <w:rFonts w:ascii="Times New Roman" w:hAnsi="Times New Roman" w:cs="Times New Roman"/>
+          <w:sz w:val="24"/>
+        </w:rPr>
+        <w:t xml:space="preserve"> </w:t>
       </w:r>
     </w:p>
     <w:p>
@@ -214,39 +228,77 @@
           <w:rFonts w:ascii="Times New Roman" w:hAnsi="Times New Roman" w:cs="Times New Roman"/>
           <w:sz w:val="24"/>
         </w:rPr>
-        <w:t xml:space="preserve">tem como dados uma série de tarefas, seu tempo de duração e a dependência entre estas tarefas, ou seja, as tarefas que devem preceder uma dada tarefa. Os alunos deverão fazer um programa que ordene as tarefas por tempo de duração e precedência, de maneira a encontrar a menor janela de tempo em que se pode executar todas as tarefas listadas. Além disto, devem plotar o escalonamento, organização das tarefas no tempo correspondente à menor janela de tempo encontrada em um gráfico de </w:t>
-      </w:r>
-      <w:proofErr w:type="spellStart"/>
-      <w:r>
-        <w:rPr>
-          <w:rFonts w:ascii="Times New Roman" w:hAnsi="Times New Roman" w:cs="Times New Roman"/>
-          <w:sz w:val="24"/>
-        </w:rPr>
-        <w:t>Gantt</w:t>
-      </w:r>
-      <w:proofErr w:type="spellEnd"/>
-      <w:r>
-        <w:rPr>
-          <w:rFonts w:ascii="Times New Roman" w:hAnsi="Times New Roman" w:cs="Times New Roman"/>
-          <w:sz w:val="24"/>
-        </w:rPr>
-        <w:t xml:space="preserve">. Um exemplo de gráfico/diagrama de </w:t>
-      </w:r>
-      <w:proofErr w:type="spellStart"/>
-      <w:r>
-        <w:rPr>
-          <w:rFonts w:ascii="Times New Roman" w:hAnsi="Times New Roman" w:cs="Times New Roman"/>
-          <w:sz w:val="24"/>
-        </w:rPr>
-        <w:t>Gantt</w:t>
-      </w:r>
-      <w:proofErr w:type="spellEnd"/>
-      <w:r>
-        <w:rPr>
-          <w:rFonts w:ascii="Times New Roman" w:hAnsi="Times New Roman" w:cs="Times New Roman"/>
-          <w:sz w:val="24"/>
-        </w:rPr>
-        <w:t xml:space="preserve"> é mostrado a seguir.</w:t>
+        <w:t xml:space="preserve">tem como dados uma série de tarefas, seu tempo de duração e </w:t>
+      </w:r>
+      <w:r>
+        <w:rPr>
+          <w:rFonts w:ascii="Times New Roman" w:hAnsi="Times New Roman" w:cs="Times New Roman"/>
+          <w:sz w:val="24"/>
+        </w:rPr>
+        <w:t>uma lista de tarefas que são pré-requisito da atual</w:t>
+      </w:r>
+      <w:r>
+        <w:rPr>
+          <w:rFonts w:ascii="Times New Roman" w:hAnsi="Times New Roman" w:cs="Times New Roman"/>
+          <w:sz w:val="24"/>
+        </w:rPr>
+        <w:t>. Os alunos deverão fazer um programa que orden</w:t>
+      </w:r>
+      <w:r>
+        <w:rPr>
+          <w:rFonts w:ascii="Times New Roman" w:hAnsi="Times New Roman" w:cs="Times New Roman"/>
+          <w:sz w:val="24"/>
+        </w:rPr>
+        <w:t>a</w:t>
+      </w:r>
+      <w:r>
+        <w:rPr>
+          <w:rFonts w:ascii="Times New Roman" w:hAnsi="Times New Roman" w:cs="Times New Roman"/>
+          <w:sz w:val="24"/>
+        </w:rPr>
+        <w:t xml:space="preserve"> as tarefas por tempo de duração e precedência, de maneira a encontrar a menor janela de tempo em que se pode executar todas as tarefas listadas. Além disto, devem plotar </w:t>
+      </w:r>
+      <w:r>
+        <w:rPr>
+          <w:rFonts w:ascii="Times New Roman" w:hAnsi="Times New Roman" w:cs="Times New Roman"/>
+          <w:sz w:val="24"/>
+        </w:rPr>
+        <w:t xml:space="preserve">a </w:t>
+      </w:r>
+      <w:r>
+        <w:rPr>
+          <w:rFonts w:ascii="Times New Roman" w:hAnsi="Times New Roman" w:cs="Times New Roman"/>
+          <w:sz w:val="24"/>
+        </w:rPr>
+        <w:t>organização das tarefas no tempo</w:t>
+      </w:r>
+      <w:r>
+        <w:rPr>
+          <w:rFonts w:ascii="Times New Roman" w:hAnsi="Times New Roman" w:cs="Times New Roman"/>
+          <w:sz w:val="24"/>
+        </w:rPr>
+        <w:t>,</w:t>
+      </w:r>
+      <w:r>
+        <w:rPr>
+          <w:rFonts w:ascii="Times New Roman" w:hAnsi="Times New Roman" w:cs="Times New Roman"/>
+          <w:sz w:val="24"/>
+        </w:rPr>
+        <w:t xml:space="preserve"> correspondente à menor janela de tempo encontrada</w:t>
+      </w:r>
+      <w:r>
+        <w:rPr>
+          <w:rFonts w:ascii="Times New Roman" w:hAnsi="Times New Roman" w:cs="Times New Roman"/>
+          <w:sz w:val="24"/>
+        </w:rPr>
+        <w:t>,</w:t>
+      </w:r>
+      <w:r>
+        <w:rPr>
+          <w:rFonts w:ascii="Times New Roman" w:hAnsi="Times New Roman" w:cs="Times New Roman"/>
+          <w:sz w:val="24"/>
+        </w:rPr>
+        <w:t xml:space="preserve"> em um gráfico de Gantt. Um exemplo de gráfico/diagrama de Gantt é mostrado a seguir.</w:t>
       </w:r>
     </w:p>
     <w:p>
@@ -408,23 +460,7 @@
                                 <w:rFonts w:ascii="Times New Roman" w:hAnsi="Times New Roman" w:cs="Times New Roman"/>
                                 <w:sz w:val="16"/>
                               </w:rPr>
-                              <w:t xml:space="preserve">Diagrama de </w:t>
-                            </w:r>
-                            <w:proofErr w:type="spellStart"/>
-                            <w:r>
-                              <w:rPr>
-                                <w:rFonts w:ascii="Times New Roman" w:hAnsi="Times New Roman" w:cs="Times New Roman"/>
-                                <w:sz w:val="16"/>
-                              </w:rPr>
-                              <w:t>Gantt</w:t>
-                            </w:r>
-                            <w:proofErr w:type="spellEnd"/>
-                            <w:r>
-                              <w:rPr>
-                                <w:rFonts w:ascii="Times New Roman" w:hAnsi="Times New Roman" w:cs="Times New Roman"/>
-                                <w:sz w:val="16"/>
-                              </w:rPr>
-                              <w:t>. Fonte: https://br.ccm.net/contents/581-diagrama-de-gantt</w:t>
+                              <w:t>Diagrama de Gantt. Fonte: https://br.ccm.net/contents/581-diagrama-de-gantt</w:t>
                             </w:r>
                           </w:p>
                         </w:txbxContent>
@@ -459,23 +495,7 @@
                           <w:rFonts w:ascii="Times New Roman" w:hAnsi="Times New Roman" w:cs="Times New Roman"/>
                           <w:sz w:val="16"/>
                         </w:rPr>
-                        <w:t xml:space="preserve">Diagrama de </w:t>
-                      </w:r>
-                      <w:proofErr w:type="spellStart"/>
-                      <w:r>
-                        <w:rPr>
-                          <w:rFonts w:ascii="Times New Roman" w:hAnsi="Times New Roman" w:cs="Times New Roman"/>
-                          <w:sz w:val="16"/>
-                        </w:rPr>
-                        <w:t>Gantt</w:t>
-                      </w:r>
-                      <w:proofErr w:type="spellEnd"/>
-                      <w:r>
-                        <w:rPr>
-                          <w:rFonts w:ascii="Times New Roman" w:hAnsi="Times New Roman" w:cs="Times New Roman"/>
-                          <w:sz w:val="16"/>
-                        </w:rPr>
-                        <w:t>. Fonte: https://br.ccm.net/contents/581-diagrama-de-gantt</w:t>
+                        <w:t>Diagrama de Gantt. Fonte: https://br.ccm.net/contents/581-diagrama-de-gantt</w:t>
                       </w:r>
                     </w:p>
                   </w:txbxContent>
@@ -515,21 +535,70 @@
           <w:rFonts w:ascii="Times New Roman" w:hAnsi="Times New Roman" w:cs="Times New Roman"/>
           <w:sz w:val="24"/>
         </w:rPr>
-        <w:t xml:space="preserve"> têm como dados uma série de conjuntos de elementos e uma lista com composição de certas drogas, da qual os conjuntos de elementos são resultado de uma combinação das drogas listadas. Os alunos deverão fazer um programa que encontrem </w:t>
-      </w:r>
-      <w:r>
-        <w:rPr>
-          <w:rFonts w:ascii="Times New Roman" w:hAnsi="Times New Roman" w:cs="Times New Roman"/>
-          <w:sz w:val="24"/>
-        </w:rPr>
-        <w:t>os conjuntos de drogas que resultam num dado conjunto de elemento</w:t>
-      </w:r>
-      <w:r>
-        <w:rPr>
-          <w:rFonts w:ascii="Times New Roman" w:hAnsi="Times New Roman" w:cs="Times New Roman"/>
-          <w:sz w:val="24"/>
-        </w:rPr>
-        <w:t xml:space="preserve">, deverão </w:t>
+        <w:t xml:space="preserve"> têm como dados uma série de conjuntos de elementos e uma lista com composição de certas drogas, da qual os conjuntos de elementos são resultado de uma combinação das drogas listadas. Os alunos deverão fazer um programa que</w:t>
+      </w:r>
+      <w:r>
+        <w:rPr>
+          <w:rFonts w:ascii="Times New Roman" w:hAnsi="Times New Roman" w:cs="Times New Roman"/>
+          <w:sz w:val="24"/>
+        </w:rPr>
+        <w:t>:</w:t>
+      </w:r>
+      <w:r>
+        <w:rPr>
+          <w:rFonts w:ascii="Times New Roman" w:hAnsi="Times New Roman" w:cs="Times New Roman"/>
+          <w:sz w:val="24"/>
+        </w:rPr>
+        <w:t xml:space="preserve"> encontr</w:t>
+      </w:r>
+      <w:r>
+        <w:rPr>
+          <w:rFonts w:ascii="Times New Roman" w:hAnsi="Times New Roman" w:cs="Times New Roman"/>
+          <w:sz w:val="24"/>
+        </w:rPr>
+        <w:t>a</w:t>
+      </w:r>
+      <w:r>
+        <w:rPr>
+          <w:rFonts w:ascii="Times New Roman" w:hAnsi="Times New Roman" w:cs="Times New Roman"/>
+          <w:sz w:val="24"/>
+        </w:rPr>
+        <w:t xml:space="preserve"> </w:t>
+      </w:r>
+      <w:r>
+        <w:rPr>
+          <w:rFonts w:ascii="Times New Roman" w:hAnsi="Times New Roman" w:cs="Times New Roman"/>
+          <w:sz w:val="24"/>
+        </w:rPr>
+        <w:t>um</w:t>
+      </w:r>
+      <w:r>
+        <w:rPr>
+          <w:rFonts w:ascii="Times New Roman" w:hAnsi="Times New Roman" w:cs="Times New Roman"/>
+          <w:sz w:val="24"/>
+        </w:rPr>
+        <w:t xml:space="preserve"> conjunto de drogas que resultam num dado conjunto de elemento</w:t>
+      </w:r>
+      <w:r>
+        <w:rPr>
+          <w:rFonts w:ascii="Times New Roman" w:hAnsi="Times New Roman" w:cs="Times New Roman"/>
+          <w:sz w:val="24"/>
+        </w:rPr>
+        <w:t>;</w:t>
+      </w:r>
+      <w:r>
+        <w:rPr>
+          <w:rFonts w:ascii="Times New Roman" w:hAnsi="Times New Roman" w:cs="Times New Roman"/>
+          <w:sz w:val="24"/>
+        </w:rPr>
+        <w:t xml:space="preserve"> </w:t>
+      </w:r>
+      <w:r>
+        <w:rPr>
+          <w:rFonts w:ascii="Times New Roman" w:hAnsi="Times New Roman" w:cs="Times New Roman"/>
+          <w:sz w:val="24"/>
+        </w:rPr>
+        <w:t xml:space="preserve">deverão </w:t>
       </w:r>
       <w:r>
         <w:rPr>
@@ -537,49 +606,21 @@
           <w:sz w:val="24"/>
         </w:rPr>
         <w:lastRenderedPageBreak/>
-        <w:t>plotar a composição dos conjuntos</w:t>
-      </w:r>
-      <w:r>
-        <w:rPr>
-          <w:rFonts w:ascii="Times New Roman" w:hAnsi="Times New Roman" w:cs="Times New Roman"/>
-          <w:sz w:val="24"/>
-        </w:rPr>
-        <w:t xml:space="preserve">, número de vezes que cada uma das drogas aparece num dado conjunto, e </w:t>
-      </w:r>
-      <w:r>
-        <w:rPr>
-          <w:rFonts w:ascii="Times New Roman" w:hAnsi="Times New Roman" w:cs="Times New Roman"/>
-          <w:sz w:val="24"/>
-        </w:rPr>
-        <w:t xml:space="preserve">a frequência </w:t>
-      </w:r>
-      <w:r>
-        <w:rPr>
-          <w:rFonts w:ascii="Times New Roman" w:hAnsi="Times New Roman" w:cs="Times New Roman"/>
-          <w:sz w:val="24"/>
-        </w:rPr>
-        <w:t xml:space="preserve">em que </w:t>
-      </w:r>
-      <w:r>
-        <w:rPr>
-          <w:rFonts w:ascii="Times New Roman" w:hAnsi="Times New Roman" w:cs="Times New Roman"/>
-          <w:sz w:val="24"/>
-        </w:rPr>
-        <w:t>as drogas aparecem em todos os conjuntos</w:t>
-      </w:r>
-      <w:r>
-        <w:rPr>
-          <w:rFonts w:ascii="Times New Roman" w:hAnsi="Times New Roman" w:cs="Times New Roman"/>
-          <w:sz w:val="24"/>
-        </w:rPr>
-        <w:t xml:space="preserve"> em </w:t>
-      </w:r>
-      <w:r>
-        <w:rPr>
-          <w:rFonts w:ascii="Times New Roman" w:hAnsi="Times New Roman" w:cs="Times New Roman"/>
-          <w:sz w:val="24"/>
-        </w:rPr>
-        <w:t>um gráfico em forma de</w:t>
+        <w:t>plotar o</w:t>
+      </w:r>
+      <w:r>
+        <w:rPr>
+          <w:rFonts w:ascii="Times New Roman" w:hAnsi="Times New Roman" w:cs="Times New Roman"/>
+          <w:sz w:val="24"/>
+        </w:rPr>
+        <w:t xml:space="preserve"> número de vezes que cada uma das drogas aparece num dado conjunto</w:t>
+      </w:r>
+      <w:r>
+        <w:rPr>
+          <w:rFonts w:ascii="Times New Roman" w:hAnsi="Times New Roman" w:cs="Times New Roman"/>
+          <w:sz w:val="24"/>
+        </w:rPr>
+        <w:t xml:space="preserve"> em forma de</w:t>
       </w:r>
       <w:r>
         <w:rPr>
@@ -593,8 +634,252 @@
           <w:rFonts w:ascii="Times New Roman" w:hAnsi="Times New Roman" w:cs="Times New Roman"/>
           <w:sz w:val="24"/>
         </w:rPr>
-        <w:t>pizza ou mapa de árvore.</w:t>
-      </w:r>
+        <w:t xml:space="preserve">gráfico de </w:t>
+      </w:r>
+      <w:r>
+        <w:rPr>
+          <w:rFonts w:ascii="Times New Roman" w:hAnsi="Times New Roman" w:cs="Times New Roman"/>
+          <w:sz w:val="24"/>
+        </w:rPr>
+        <w:t>mapa de árvore</w:t>
+      </w:r>
+      <w:r>
+        <w:rPr>
+          <w:rFonts w:ascii="Times New Roman" w:hAnsi="Times New Roman" w:cs="Times New Roman"/>
+          <w:sz w:val="24"/>
+        </w:rPr>
+        <w:t>, e dentro das drogas plotar o mapa de árvore dos elementos</w:t>
+      </w:r>
+      <w:r>
+        <w:rPr>
+          <w:rFonts w:ascii="Times New Roman" w:hAnsi="Times New Roman" w:cs="Times New Roman"/>
+          <w:sz w:val="24"/>
+        </w:rPr>
+        <w:t>.</w:t>
+      </w:r>
+      <w:r>
+        <w:rPr>
+          <w:rFonts w:ascii="Times New Roman" w:hAnsi="Times New Roman" w:cs="Times New Roman"/>
+          <w:sz w:val="24"/>
+        </w:rPr>
+        <w:t xml:space="preserve"> Um </w:t>
+      </w:r>
+      <w:r>
+        <w:rPr>
+          <w:rFonts w:ascii="Times New Roman" w:hAnsi="Times New Roman" w:cs="Times New Roman"/>
+          <w:noProof/>
+          <w:sz w:val="24"/>
+        </w:rPr>
+        <mc:AlternateContent>
+          <mc:Choice Requires="wps">
+            <w:drawing>
+              <wp:anchor distT="45720" distB="45720" distL="114300" distR="114300" simplePos="0" relativeHeight="251670528" behindDoc="0" locked="0" layoutInCell="1" allowOverlap="1" wp14:anchorId="011CC4C4" wp14:editId="0682123B">
+                <wp:simplePos x="0" y="0"/>
+                <wp:positionH relativeFrom="margin">
+                  <wp:posOffset>3029585</wp:posOffset>
+                </wp:positionH>
+                <wp:positionV relativeFrom="paragraph">
+                  <wp:posOffset>2015490</wp:posOffset>
+                </wp:positionV>
+                <wp:extent cx="2360930" cy="1404620"/>
+                <wp:effectExtent l="0" t="0" r="0" b="0"/>
+                <wp:wrapSquare wrapText="bothSides"/>
+                <wp:docPr id="10" name="Caixa de Texto 2"/>
+                <wp:cNvGraphicFramePr>
+                  <a:graphicFrameLocks xmlns:a="http://schemas.openxmlformats.org/drawingml/2006/main"/>
+                </wp:cNvGraphicFramePr>
+                <a:graphic xmlns:a="http://schemas.openxmlformats.org/drawingml/2006/main">
+                  <a:graphicData uri="http://schemas.microsoft.com/office/word/2010/wordprocessingShape">
+                    <wps:wsp>
+                      <wps:cNvSpPr txBox="1">
+                        <a:spLocks noChangeArrowheads="1"/>
+                      </wps:cNvSpPr>
+                      <wps:spPr bwMode="auto">
+                        <a:xfrm>
+                          <a:off x="0" y="0"/>
+                          <a:ext cx="2360930" cy="1404620"/>
+                        </a:xfrm>
+                        <a:prstGeom prst="rect">
+                          <a:avLst/>
+                        </a:prstGeom>
+                        <a:solidFill>
+                          <a:srgbClr val="FFFFFF"/>
+                        </a:solidFill>
+                        <a:ln w="9525">
+                          <a:noFill/>
+                          <a:miter lim="800000"/>
+                          <a:headEnd/>
+                          <a:tailEnd/>
+                        </a:ln>
+                      </wps:spPr>
+                      <wps:txbx>
+                        <w:txbxContent>
+                          <w:p>
+                            <w:pPr>
+                              <w:rPr>
+                                <w:rFonts w:ascii="Times New Roman" w:hAnsi="Times New Roman" w:cs="Times New Roman"/>
+                                <w:sz w:val="16"/>
+                              </w:rPr>
+                            </w:pPr>
+                            <w:r>
+                              <w:rPr>
+                                <w:rFonts w:ascii="Times New Roman" w:hAnsi="Times New Roman" w:cs="Times New Roman"/>
+                                <w:sz w:val="16"/>
+                              </w:rPr>
+                              <w:t xml:space="preserve">Diagrama de mapa de árvore. </w:t>
+                            </w:r>
+                          </w:p>
+                          <w:p>
+                            <w:pPr>
+                              <w:rPr>
+                                <w:rFonts w:ascii="Times New Roman" w:hAnsi="Times New Roman" w:cs="Times New Roman"/>
+                                <w:sz w:val="16"/>
+                              </w:rPr>
+                            </w:pPr>
+                            <w:r>
+                              <w:rPr>
+                                <w:rFonts w:ascii="Times New Roman" w:hAnsi="Times New Roman" w:cs="Times New Roman"/>
+                                <w:sz w:val="16"/>
+                              </w:rPr>
+                              <w:t>Fonte: https://docs.microsoft.com/en-us/power-bi/power-bi-visualization-treemaps</w:t>
+                            </w:r>
+                          </w:p>
+                        </w:txbxContent>
+                      </wps:txbx>
+                      <wps:bodyPr rot="0" vert="horz" wrap="square" lIns="91440" tIns="45720" rIns="91440" bIns="45720" anchor="t" anchorCtr="0">
+                        <a:spAutoFit/>
+                      </wps:bodyPr>
+                    </wps:wsp>
+                  </a:graphicData>
+                </a:graphic>
+                <wp14:sizeRelH relativeFrom="margin">
+                  <wp14:pctWidth>40000</wp14:pctWidth>
+                </wp14:sizeRelH>
+                <wp14:sizeRelV relativeFrom="margin">
+                  <wp14:pctHeight>20000</wp14:pctHeight>
+                </wp14:sizeRelV>
+              </wp:anchor>
+            </w:drawing>
+          </mc:Choice>
+          <mc:Fallback>
+            <w:pict>
+              <v:shape w14:anchorId="011CC4C4" id="_x0000_s1027" type="#_x0000_t202" style="position:absolute;margin-left:238.55pt;margin-top:158.7pt;width:185.9pt;height:110.6pt;z-index:251670528;visibility:visible;mso-wrap-style:square;mso-width-percent:400;mso-height-percent:200;mso-wrap-distance-left:9pt;mso-wrap-distance-top:3.6pt;mso-wrap-distance-right:9pt;mso-wrap-distance-bottom:3.6pt;mso-position-horizontal:absolute;mso-position-horizontal-relative:margin;mso-position-vertical:absolute;mso-position-vertical-relative:text;mso-width-percent:400;mso-height-percent:200;mso-width-relative:margin;mso-height-relative:margin;v-text-anchor:top" o:gfxdata="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" stroked="f">
+                <v:textbox style="mso-fit-shape-to-text:t">
+                  <w:txbxContent>
+                    <w:p>
+                      <w:pPr>
+                        <w:rPr>
+                          <w:rFonts w:ascii="Times New Roman" w:hAnsi="Times New Roman" w:cs="Times New Roman"/>
+                          <w:sz w:val="16"/>
+                        </w:rPr>
+                      </w:pPr>
+                      <w:r>
+                        <w:rPr>
+                          <w:rFonts w:ascii="Times New Roman" w:hAnsi="Times New Roman" w:cs="Times New Roman"/>
+                          <w:sz w:val="16"/>
+                        </w:rPr>
+                        <w:t xml:space="preserve">Diagrama de mapa de árvore. </w:t>
+                      </w:r>
+                    </w:p>
+                    <w:p>
+                      <w:pPr>
+                        <w:rPr>
+                          <w:rFonts w:ascii="Times New Roman" w:hAnsi="Times New Roman" w:cs="Times New Roman"/>
+                          <w:sz w:val="16"/>
+                        </w:rPr>
+                      </w:pPr>
+                      <w:r>
+                        <w:rPr>
+                          <w:rFonts w:ascii="Times New Roman" w:hAnsi="Times New Roman" w:cs="Times New Roman"/>
+                          <w:sz w:val="16"/>
+                        </w:rPr>
+                        <w:t>Fonte: https://docs.microsoft.com/en-us/power-bi/power-bi-visualization-treemaps</w:t>
+                      </w:r>
+                    </w:p>
+                  </w:txbxContent>
+                </v:textbox>
+                <w10:wrap type="square" anchorx="margin"/>
+              </v:shape>
+            </w:pict>
+          </mc:Fallback>
+        </mc:AlternateContent>
+      </w:r>
+      <w:r>
+        <w:rPr>
+          <w:noProof/>
+        </w:rPr>
+        <w:drawing>
+          <wp:anchor distT="0" distB="0" distL="114300" distR="114300" simplePos="0" relativeHeight="251668480" behindDoc="0" locked="0" layoutInCell="1" allowOverlap="1" wp14:anchorId="7E62F21B" wp14:editId="338C4030">
+            <wp:simplePos x="0" y="0"/>
+            <wp:positionH relativeFrom="column">
+              <wp:posOffset>571500</wp:posOffset>
+            </wp:positionH>
+            <wp:positionV relativeFrom="paragraph">
+              <wp:posOffset>723900</wp:posOffset>
+            </wp:positionV>
+            <wp:extent cx="2857500" cy="1943100"/>
+            <wp:effectExtent l="0" t="0" r="0" b="0"/>
+            <wp:wrapTopAndBottom/>
+            <wp:docPr id="9" name="Imagem 9" descr="Imagem relacionada"/>
+            <wp:cNvGraphicFramePr>
+              <a:graphicFrameLocks xmlns:a="http://schemas.openxmlformats.org/drawingml/2006/main" noChangeAspect="1"/>
+            </wp:cNvGraphicFramePr>
+            <a:graphic xmlns:a="http://schemas.openxmlformats.org/drawingml/2006/main">
+              <a:graphicData uri="http://schemas.openxmlformats.org/drawingml/2006/picture">
+                <pic:pic xmlns:pic="http://schemas.openxmlformats.org/drawingml/2006/picture">
+                  <pic:nvPicPr>
+                    <pic:cNvPr id="0" name="Picture 1" descr="Imagem relacionada"/>
+                    <pic:cNvPicPr>
+                      <a:picLocks noChangeAspect="1" noChangeArrowheads="1"/>
+                    </pic:cNvPicPr>
+                  </pic:nvPicPr>
+                  <pic:blipFill>
+                    <a:blip r:embed="rId5">
+                      <a:extLst>
+                        <a:ext uri="{28A0092B-C50C-407E-A947-70E740481C1C}">
+                          <a14:useLocalDpi xmlns:a14="http://schemas.microsoft.com/office/drawing/2010/main" val="0"/>
+                        </a:ext>
+                      </a:extLst>
+                    </a:blip>
+                    <a:srcRect/>
+                    <a:stretch>
+                      <a:fillRect/>
+                    </a:stretch>
+                  </pic:blipFill>
+                  <pic:spPr bwMode="auto">
+                    <a:xfrm>
+                      <a:off x="0" y="0"/>
+                      <a:ext cx="2857500" cy="1943100"/>
+                    </a:xfrm>
+                    <a:prstGeom prst="rect">
+                      <a:avLst/>
+                    </a:prstGeom>
+                    <a:noFill/>
+                    <a:ln>
+                      <a:noFill/>
+                    </a:ln>
+                  </pic:spPr>
+                </pic:pic>
+              </a:graphicData>
+            </a:graphic>
+          </wp:anchor>
+        </w:drawing>
+      </w:r>
+      <w:r>
+        <w:rPr>
+          <w:rFonts w:ascii="Times New Roman" w:hAnsi="Times New Roman" w:cs="Times New Roman"/>
+          <w:sz w:val="24"/>
+        </w:rPr>
+        <w:t>exemplo de gráfico de mapa de árvore é mostrado a seguir.</w:t>
+      </w:r>
+    </w:p>
+    <w:p>
+      <w:pPr>
+        <w:rPr>
+          <w:rFonts w:ascii="Times New Roman" w:hAnsi="Times New Roman" w:cs="Times New Roman"/>
+          <w:sz w:val="24"/>
+        </w:rPr>
+      </w:pPr>
     </w:p>
     <w:tbl>
       <w:tblPr>
@@ -664,7 +949,6 @@
                 <w:sz w:val="24"/>
               </w:rPr>
             </w:pPr>
-            <w:proofErr w:type="spellStart"/>
             <w:r>
               <w:rPr>
                 <w:rFonts w:ascii="Times New Roman" w:hAnsi="Times New Roman" w:cs="Times New Roman"/>
@@ -672,7 +956,6 @@
               </w:rPr>
               <w:t>Tamiflu</w:t>
             </w:r>
-            <w:proofErr w:type="spellEnd"/>
           </w:p>
         </w:tc>
         <w:tc>
@@ -769,7 +1052,6 @@
                 <w:sz w:val="24"/>
               </w:rPr>
             </w:pPr>
-            <w:proofErr w:type="spellStart"/>
             <w:r>
               <w:rPr>
                 <w:rFonts w:ascii="Times New Roman" w:hAnsi="Times New Roman" w:cs="Times New Roman"/>
@@ -777,7 +1059,6 @@
               </w:rPr>
               <w:t>Victoza</w:t>
             </w:r>
-            <w:proofErr w:type="spellEnd"/>
           </w:p>
         </w:tc>
         <w:tc>
@@ -874,7 +1155,6 @@
                 <w:sz w:val="24"/>
               </w:rPr>
             </w:pPr>
-            <w:proofErr w:type="spellStart"/>
             <w:r>
               <w:rPr>
                 <w:rFonts w:ascii="Times New Roman" w:hAnsi="Times New Roman" w:cs="Times New Roman"/>
@@ -882,7 +1162,6 @@
               </w:rPr>
               <w:t>Ritalina</w:t>
             </w:r>
-            <w:proofErr w:type="spellEnd"/>
           </w:p>
         </w:tc>
         <w:tc>
@@ -1073,7 +1352,6 @@
                 <w:sz w:val="24"/>
               </w:rPr>
             </w:pPr>
-            <w:proofErr w:type="spellStart"/>
             <w:r>
               <w:rPr>
                 <w:rFonts w:ascii="Times New Roman" w:hAnsi="Times New Roman" w:cs="Times New Roman"/>
@@ -1081,7 +1359,6 @@
               </w:rPr>
               <w:t>Colecalciferol</w:t>
             </w:r>
-            <w:proofErr w:type="spellEnd"/>
           </w:p>
         </w:tc>
         <w:tc>
@@ -1153,7 +1430,6 @@
                 <w:sz w:val="24"/>
               </w:rPr>
             </w:pPr>
-            <w:proofErr w:type="spellStart"/>
             <w:r>
               <w:rPr>
                 <w:rFonts w:ascii="Times New Roman" w:hAnsi="Times New Roman" w:cs="Times New Roman"/>
@@ -1161,7 +1437,6 @@
               </w:rPr>
               <w:t>Risperidona</w:t>
             </w:r>
-            <w:proofErr w:type="spellEnd"/>
           </w:p>
         </w:tc>
         <w:tc>
@@ -1259,7 +1534,6 @@
                 <w:sz w:val="24"/>
               </w:rPr>
             </w:pPr>
-            <w:proofErr w:type="spellStart"/>
             <w:r>
               <w:rPr>
                 <w:rFonts w:ascii="Times New Roman" w:hAnsi="Times New Roman" w:cs="Times New Roman"/>
@@ -1267,7 +1541,6 @@
               </w:rPr>
               <w:t>Cataflam</w:t>
             </w:r>
-            <w:proofErr w:type="spellEnd"/>
           </w:p>
         </w:tc>
         <w:tc>
@@ -1365,7 +1638,6 @@
                 <w:sz w:val="24"/>
               </w:rPr>
             </w:pPr>
-            <w:proofErr w:type="spellStart"/>
             <w:r>
               <w:rPr>
                 <w:rFonts w:ascii="Times New Roman" w:hAnsi="Times New Roman" w:cs="Times New Roman"/>
@@ -1373,7 +1645,6 @@
               </w:rPr>
               <w:t>Tylex</w:t>
             </w:r>
-            <w:proofErr w:type="spellEnd"/>
           </w:p>
         </w:tc>
         <w:tc>
@@ -1700,54 +1971,22 @@
                 <w:rFonts w:ascii="Times New Roman" w:hAnsi="Times New Roman" w:cs="Times New Roman"/>
                 <w:sz w:val="24"/>
               </w:rPr>
-              <w:t xml:space="preserve">3x </w:t>
-            </w:r>
-            <w:proofErr w:type="spellStart"/>
-            <w:r>
-              <w:rPr>
-                <w:rFonts w:ascii="Times New Roman" w:hAnsi="Times New Roman" w:cs="Times New Roman"/>
-                <w:sz w:val="24"/>
-              </w:rPr>
-              <w:t>Tamiflu</w:t>
-            </w:r>
-            <w:proofErr w:type="spellEnd"/>
-            <w:r>
-              <w:rPr>
-                <w:rFonts w:ascii="Times New Roman" w:hAnsi="Times New Roman" w:cs="Times New Roman"/>
-                <w:sz w:val="24"/>
-              </w:rPr>
-              <w:t xml:space="preserve"> </w:t>
-            </w:r>
-          </w:p>
-          <w:p>
-            <w:pPr>
-              <w:rPr>
-                <w:rFonts w:ascii="Times New Roman" w:hAnsi="Times New Roman" w:cs="Times New Roman"/>
-                <w:sz w:val="24"/>
-              </w:rPr>
-            </w:pPr>
-            <w:r>
-              <w:rPr>
-                <w:rFonts w:ascii="Times New Roman" w:hAnsi="Times New Roman" w:cs="Times New Roman"/>
-                <w:sz w:val="24"/>
-              </w:rPr>
-              <w:t xml:space="preserve">3x </w:t>
-            </w:r>
-            <w:proofErr w:type="spellStart"/>
-            <w:r>
-              <w:rPr>
-                <w:rFonts w:ascii="Times New Roman" w:hAnsi="Times New Roman" w:cs="Times New Roman"/>
-                <w:sz w:val="24"/>
-              </w:rPr>
-              <w:t>Victoza</w:t>
-            </w:r>
-            <w:proofErr w:type="spellEnd"/>
-            <w:r>
-              <w:rPr>
-                <w:rFonts w:ascii="Times New Roman" w:hAnsi="Times New Roman" w:cs="Times New Roman"/>
-                <w:sz w:val="24"/>
-              </w:rPr>
-              <w:t xml:space="preserve"> </w:t>
+              <w:t xml:space="preserve">3x Tamiflu </w:t>
+            </w:r>
+          </w:p>
+          <w:p>
+            <w:pPr>
+              <w:rPr>
+                <w:rFonts w:ascii="Times New Roman" w:hAnsi="Times New Roman" w:cs="Times New Roman"/>
+                <w:sz w:val="24"/>
+              </w:rPr>
+            </w:pPr>
+            <w:r>
+              <w:rPr>
+                <w:rFonts w:ascii="Times New Roman" w:hAnsi="Times New Roman" w:cs="Times New Roman"/>
+                <w:sz w:val="24"/>
+              </w:rPr>
+              <w:t xml:space="preserve">3x Victoza </w:t>
             </w:r>
           </w:p>
           <w:p>
@@ -1792,23 +2031,7 @@
                 <w:rFonts w:ascii="Times New Roman" w:hAnsi="Times New Roman" w:cs="Times New Roman"/>
                 <w:sz w:val="24"/>
               </w:rPr>
-              <w:t xml:space="preserve">1x </w:t>
-            </w:r>
-            <w:proofErr w:type="spellStart"/>
-            <w:r>
-              <w:rPr>
-                <w:rFonts w:ascii="Times New Roman" w:hAnsi="Times New Roman" w:cs="Times New Roman"/>
-                <w:sz w:val="24"/>
-              </w:rPr>
-              <w:t>Ritalina</w:t>
-            </w:r>
-            <w:proofErr w:type="spellEnd"/>
-            <w:r>
-              <w:rPr>
-                <w:rFonts w:ascii="Times New Roman" w:hAnsi="Times New Roman" w:cs="Times New Roman"/>
-                <w:sz w:val="24"/>
-              </w:rPr>
-              <w:t xml:space="preserve"> </w:t>
+              <w:t xml:space="preserve">1x Ritalina </w:t>
             </w:r>
           </w:p>
           <w:p>
@@ -1838,23 +2061,7 @@
                 <w:rFonts w:ascii="Times New Roman" w:hAnsi="Times New Roman" w:cs="Times New Roman"/>
                 <w:sz w:val="24"/>
               </w:rPr>
-              <w:t xml:space="preserve">4x </w:t>
-            </w:r>
-            <w:proofErr w:type="spellStart"/>
-            <w:r>
-              <w:rPr>
-                <w:rFonts w:ascii="Times New Roman" w:hAnsi="Times New Roman" w:cs="Times New Roman"/>
-                <w:sz w:val="24"/>
-              </w:rPr>
-              <w:t>Risperidona</w:t>
-            </w:r>
-            <w:proofErr w:type="spellEnd"/>
-            <w:r>
-              <w:rPr>
-                <w:rFonts w:ascii="Times New Roman" w:hAnsi="Times New Roman" w:cs="Times New Roman"/>
-                <w:sz w:val="24"/>
-              </w:rPr>
-              <w:t xml:space="preserve"> </w:t>
+              <w:t xml:space="preserve">4x Risperidona </w:t>
             </w:r>
           </w:p>
           <w:p>
@@ -1870,17 +2077,8 @@
                 <w:rFonts w:ascii="Times New Roman" w:hAnsi="Times New Roman" w:cs="Times New Roman"/>
                 <w:sz w:val="24"/>
               </w:rPr>
-              <w:t xml:space="preserve">1x </w:t>
-            </w:r>
-            <w:proofErr w:type="spellStart"/>
-            <w:r>
-              <w:rPr>
-                <w:rFonts w:ascii="Times New Roman" w:hAnsi="Times New Roman" w:cs="Times New Roman"/>
-                <w:sz w:val="24"/>
-              </w:rPr>
-              <w:t>Colecalciferol</w:t>
-            </w:r>
-            <w:proofErr w:type="spellEnd"/>
+              <w:t>1x Colecalciferol</w:t>
+            </w:r>
             <w:r>
               <w:rPr>
                 <w:rFonts w:ascii="Times New Roman" w:hAnsi="Times New Roman" w:cs="Times New Roman"/>
@@ -1991,7 +2189,7 @@
           </mc:Choice>
           <mc:Fallback>
             <w:pict>
-              <v:shape w14:anchorId="3AC18BB0" id="_x0000_s1027" type="#_x0000_t202" style="position:absolute;margin-left:225.55pt;margin-top:5.25pt;width:239.25pt;height:19.5pt;z-index:251667456;visibility:visible;mso-wrap-style:square;mso-width-percent:0;mso-height-percent:0;mso-wrap-distance-left:9pt;mso-wrap-distance-top:3.6pt;mso-wrap-distance-right:9pt;mso-wrap-distance-bottom:3.6pt;mso-position-horizontal:absolute;mso-position-horizontal-relative:margin;mso-position-vertical:absolute;mso-position-vertical-relative:text;mso-width-percent:0;mso-height-percent:0;mso-width-relative:margin;mso-height-relative:margin;v-text-anchor:top" o:gfxdata="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" stroked="f">
+              <v:shape w14:anchorId="3AC18BB0" id="_x0000_s1028" type="#_x0000_t202" style="position:absolute;margin-left:225.55pt;margin-top:5.25pt;width:239.25pt;height:19.5pt;z-index:251667456;visibility:visible;mso-wrap-style:square;mso-width-percent:0;mso-height-percent:0;mso-wrap-distance-left:9pt;mso-wrap-distance-top:3.6pt;mso-wrap-distance-right:9pt;mso-wrap-distance-bottom:3.6pt;mso-position-horizontal:absolute;mso-position-horizontal-relative:margin;mso-position-vertical:absolute;mso-position-vertical-relative:text;mso-width-percent:0;mso-height-percent:0;mso-width-relative:margin;mso-height-relative:margin;v-text-anchor:top" o:gfxdata="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" stroked="f">
                 <v:textbox>
                   <w:txbxContent>
                     <w:p>
@@ -2108,7 +2306,7 @@
           </mc:Choice>
           <mc:Fallback>
             <w:pict>
-              <v:shape w14:anchorId="0779D12A" id="_x0000_s1028" type="#_x0000_t202" style="position:absolute;margin-left:76.3pt;margin-top:5pt;width:126pt;height:19.5pt;z-index:251665408;visibility:visible;mso-wrap-style:square;mso-width-percent:0;mso-height-percent:0;mso-wrap-distance-left:9pt;mso-wrap-distance-top:3.6pt;mso-wrap-distance-right:9pt;mso-wrap-distance-bottom:3.6pt;mso-position-horizontal:absolute;mso-position-horizontal-relative:margin;mso-position-vertical:absolute;mso-position-vertical-relative:text;mso-width-percent:0;mso-height-percent:0;mso-width-relative:margin;mso-height-relative:margin;v-text-anchor:top" o:gfxdata="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" stroked="f">
+              <v:shape w14:anchorId="0779D12A" id="_x0000_s1029" type="#_x0000_t202" style="position:absolute;margin-left:76.3pt;margin-top:5pt;width:126pt;height:19.5pt;z-index:251665408;visibility:visible;mso-wrap-style:square;mso-width-percent:0;mso-height-percent:0;mso-wrap-distance-left:9pt;mso-wrap-distance-top:3.6pt;mso-wrap-distance-right:9pt;mso-wrap-distance-bottom:3.6pt;mso-position-horizontal:absolute;mso-position-horizontal-relative:margin;mso-position-vertical:absolute;mso-position-vertical-relative:text;mso-width-percent:0;mso-height-percent:0;mso-width-relative:margin;mso-height-relative:margin;v-text-anchor:top" o:gfxdata="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" stroked="f">
                 <v:textbox>
                   <w:txbxContent>
                     <w:p>
@@ -2265,6 +2463,7 @@
           <w:rFonts w:ascii="Times New Roman" w:hAnsi="Times New Roman" w:cs="Times New Roman"/>
           <w:noProof/>
         </w:rPr>
+        <w:lastRenderedPageBreak/>
         <w:drawing>
           <wp:inline distT="0" distB="0" distL="0" distR="0" wp14:anchorId="78B6DF31" wp14:editId="12B613A7">
             <wp:extent cx="5324475" cy="3076152"/>
@@ -2281,7 +2480,7 @@
                     <pic:cNvPicPr/>
                   </pic:nvPicPr>
                   <pic:blipFill>
-                    <a:blip r:embed="rId5"/>
+                    <a:blip r:embed="rId6"/>
                     <a:stretch>
                       <a:fillRect/>
                     </a:stretch>
@@ -2407,15 +2606,7 @@
                                 <w:sz w:val="16"/>
                                 <w:szCs w:val="16"/>
                               </w:rPr>
-                              <w:t xml:space="preserve">Fonte: </w:t>
-                            </w:r>
-                            <w:r>
-                              <w:rPr>
-                                <w:rFonts w:ascii="Times New Roman" w:hAnsi="Times New Roman" w:cs="Times New Roman"/>
-                                <w:sz w:val="16"/>
-                                <w:szCs w:val="16"/>
-                              </w:rPr>
-                              <w:t>http://www.inf.ufsc.br/~marcelo.menezes.reis/Cap4.pdf</w:t>
+                              <w:t>Fonte: http://www.inf.ufsc.br/~marcelo.menezes.reis/Cap4.pdf</w:t>
                             </w:r>
                           </w:p>
                         </w:txbxContent>
@@ -2437,7 +2628,7 @@
           </mc:Choice>
           <mc:Fallback>
             <w:pict>
-              <v:shape w14:anchorId="6D85D64E" id="_x0000_s1029" type="#_x0000_t202" style="position:absolute;left:0;text-align:left;margin-left:235.3pt;margin-top:.9pt;width:286.5pt;height:110.6pt;z-index:251663360;visibility:visible;mso-wrap-style:square;mso-width-percent:0;mso-height-percent:200;mso-wrap-distance-left:9pt;mso-wrap-distance-top:3.6pt;mso-wrap-distance-right:9pt;mso-wrap-distance-bottom:3.6pt;mso-position-horizontal:right;mso-position-horizontal-relative:margin;mso-position-vertical:absolute;mso-position-vertical-relative:text;mso-width-percent:0;mso-height-percent:200;mso-width-relative:margin;mso-height-relative:margin;v-text-anchor:top" o:gfxdata="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" stroked="f">
+              <v:shape w14:anchorId="6D85D64E" id="_x0000_s1030" type="#_x0000_t202" style="position:absolute;left:0;text-align:left;margin-left:235.3pt;margin-top:.9pt;width:286.5pt;height:110.6pt;z-index:251663360;visibility:visible;mso-wrap-style:square;mso-width-percent:0;mso-height-percent:200;mso-wrap-distance-left:9pt;mso-wrap-distance-top:3.6pt;mso-wrap-distance-right:9pt;mso-wrap-distance-bottom:3.6pt;mso-position-horizontal:right;mso-position-horizontal-relative:margin;mso-position-vertical:absolute;mso-position-vertical-relative:text;mso-width-percent:0;mso-height-percent:200;mso-width-relative:margin;mso-height-relative:margin;v-text-anchor:top" o:gfxdata="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" stroked="f">
                 <v:textbox style="mso-fit-shape-to-text:t">
                   <w:txbxContent>
                     <w:p>
@@ -2487,15 +2678,7 @@
                           <w:sz w:val="16"/>
                           <w:szCs w:val="16"/>
                         </w:rPr>
-                        <w:t xml:space="preserve">Fonte: </w:t>
-                      </w:r>
-                      <w:r>
-                        <w:rPr>
-                          <w:rFonts w:ascii="Times New Roman" w:hAnsi="Times New Roman" w:cs="Times New Roman"/>
-                          <w:sz w:val="16"/>
-                          <w:szCs w:val="16"/>
-                        </w:rPr>
-                        <w:t>http://www.inf.ufsc.br/~marcelo.menezes.reis/Cap4.pdf</w:t>
+                        <w:t>Fonte: http://www.inf.ufsc.br/~marcelo.menezes.reis/Cap4.pdf</w:t>
                       </w:r>
                     </w:p>
                   </w:txbxContent>
@@ -2538,7 +2721,6 @@
           <w:rFonts w:ascii="Times New Roman" w:hAnsi="Times New Roman" w:cs="Times New Roman"/>
           <w:sz w:val="24"/>
         </w:rPr>
-        <w:lastRenderedPageBreak/>
         <w:tab/>
         <w:t xml:space="preserve">Os alunos de </w:t>
       </w:r>
@@ -2548,17 +2730,7 @@
           <w:b/>
           <w:sz w:val="24"/>
         </w:rPr>
-        <w:t>enge</w:t>
-      </w:r>
-      <w:bookmarkStart w:id="0" w:name="_GoBack"/>
-      <w:bookmarkEnd w:id="0"/>
-      <w:r>
-        <w:rPr>
-          <w:rFonts w:ascii="Times New Roman" w:hAnsi="Times New Roman" w:cs="Times New Roman"/>
-          <w:b/>
-          <w:sz w:val="24"/>
-        </w:rPr>
-        <w:t>nharia elétrica</w:t>
+        <w:t>engenharia elétrica</w:t>
       </w:r>
       <w:r>
         <w:rPr>
@@ -2668,14 +2840,7 @@
                 <w:rFonts w:ascii="Times New Roman" w:hAnsi="Times New Roman" w:cs="Times New Roman"/>
                 <w:sz w:val="24"/>
               </w:rPr>
-              <w:t xml:space="preserve">Entrada </w:t>
-            </w:r>
-            <w:r>
-              <w:rPr>
-                <w:rFonts w:ascii="Times New Roman" w:hAnsi="Times New Roman" w:cs="Times New Roman"/>
-                <w:sz w:val="24"/>
-              </w:rPr>
-              <w:t>B</w:t>
+              <w:t>Entrada B</w:t>
             </w:r>
           </w:p>
         </w:tc>
@@ -2696,14 +2861,7 @@
                 <w:rFonts w:ascii="Times New Roman" w:hAnsi="Times New Roman" w:cs="Times New Roman"/>
                 <w:sz w:val="24"/>
               </w:rPr>
-              <w:t xml:space="preserve">Entrada </w:t>
-            </w:r>
-            <w:r>
-              <w:rPr>
-                <w:rFonts w:ascii="Times New Roman" w:hAnsi="Times New Roman" w:cs="Times New Roman"/>
-                <w:sz w:val="24"/>
-              </w:rPr>
-              <w:t>C</w:t>
+              <w:t>Entrada C</w:t>
             </w:r>
           </w:p>
         </w:tc>
@@ -3510,7 +3668,7 @@
           </mc:Choice>
           <mc:Fallback>
             <w:pict>
-              <v:shape w14:anchorId="789C7F40" id="_x0000_s1030" type="#_x0000_t202" style="position:absolute;left:0;text-align:left;margin-left:345pt;margin-top:4.1pt;width:109.25pt;height:110.6pt;z-index:251661312;visibility:visible;mso-wrap-style:square;mso-width-percent:0;mso-height-percent:200;mso-wrap-distance-left:9pt;mso-wrap-distance-top:3.6pt;mso-wrap-distance-right:9pt;mso-wrap-distance-bottom:3.6pt;mso-position-horizontal:absolute;mso-position-horizontal-relative:margin;mso-position-vertical:absolute;mso-position-vertical-relative:text;mso-width-percent:0;mso-height-percent:200;mso-width-relative:margin;mso-height-relative:margin;v-text-anchor:top" o:gfxdata="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" stroked="f">
+              <v:shape w14:anchorId="789C7F40" id="_x0000_s1031" type="#_x0000_t202" style="position:absolute;left:0;text-align:left;margin-left:345pt;margin-top:4.1pt;width:109.25pt;height:110.6pt;z-index:251661312;visibility:visible;mso-wrap-style:square;mso-width-percent:0;mso-height-percent:200;mso-wrap-distance-left:9pt;mso-wrap-distance-top:3.6pt;mso-wrap-distance-right:9pt;mso-wrap-distance-bottom:3.6pt;mso-position-horizontal:absolute;mso-position-horizontal-relative:margin;mso-position-vertical:absolute;mso-position-vertical-relative:text;mso-width-percent:0;mso-height-percent:200;mso-width-relative:margin;mso-height-relative:margin;v-text-anchor:top" o:gfxdata="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" stroked="f">
                 <v:textbox style="mso-fit-shape-to-text:t">
                   <w:txbxContent>
                     <w:p>
@@ -3551,6 +3709,7 @@
           <w:noProof/>
           <w:sz w:val="24"/>
         </w:rPr>
+        <w:lastRenderedPageBreak/>
         <mc:AlternateContent>
           <mc:Choice Requires="wps">
             <w:drawing>
@@ -3691,15 +3850,7 @@
                                 <w:sz w:val="16"/>
                                 <w:szCs w:val="16"/>
                               </w:rPr>
-                              <w:t xml:space="preserve">Fonte: </w:t>
-                            </w:r>
-                            <w:r>
-                              <w:rPr>
-                                <w:rFonts w:ascii="Times New Roman" w:hAnsi="Times New Roman" w:cs="Times New Roman"/>
-                                <w:sz w:val="16"/>
-                                <w:szCs w:val="16"/>
-                              </w:rPr>
-                              <w:t>http://www.estgv.ipv.pt/paginaspessoais/ffrancisco/sd0506/04ab.pdf</w:t>
+                              <w:t>Fonte: http://www.estgv.ipv.pt/paginaspessoais/ffrancisco/sd0506/04ab.pdf</w:t>
                             </w:r>
                           </w:p>
                           <w:p/>
@@ -3722,7 +3873,7 @@
           </mc:Choice>
           <mc:Fallback>
             <w:pict>
-              <v:shape w14:anchorId="64119C35" id="_x0000_s1031" type="#_x0000_t202" style="position:absolute;left:0;text-align:left;margin-left:186pt;margin-top:23.2pt;width:250.5pt;height:84.75pt;z-index:251659264;visibility:visible;mso-wrap-style:square;mso-width-percent:0;mso-height-percent:0;mso-wrap-distance-left:9pt;mso-wrap-distance-top:3.6pt;mso-wrap-distance-right:9pt;mso-wrap-distance-bottom:3.6pt;mso-position-horizontal:absolute;mso-position-horizontal-relative:margin;mso-position-vertical:absolute;mso-position-vertical-relative:text;mso-width-percent:0;mso-height-percent:0;mso-width-relative:margin;mso-height-relative:margin;v-text-anchor:top" o:gfxdata="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" stroked="f">
+              <v:shape w14:anchorId="64119C35" id="_x0000_s1032" type="#_x0000_t202" style="position:absolute;left:0;text-align:left;margin-left:186pt;margin-top:23.2pt;width:250.5pt;height:84.75pt;z-index:251659264;visibility:visible;mso-wrap-style:square;mso-width-percent:0;mso-height-percent:0;mso-wrap-distance-left:9pt;mso-wrap-distance-top:3.6pt;mso-wrap-distance-right:9pt;mso-wrap-distance-bottom:3.6pt;mso-position-horizontal:absolute;mso-position-horizontal-relative:margin;mso-position-vertical:absolute;mso-position-vertical-relative:text;mso-width-percent:0;mso-height-percent:0;mso-width-relative:margin;mso-height-relative:margin;v-text-anchor:top" o:gfxdata="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" stroked="f">
                 <v:textbox>
                   <w:txbxContent>
                     <w:p>
@@ -3821,15 +3972,7 @@
                           <w:sz w:val="16"/>
                           <w:szCs w:val="16"/>
                         </w:rPr>
-                        <w:t xml:space="preserve">Fonte: </w:t>
-                      </w:r>
-                      <w:r>
-                        <w:rPr>
-                          <w:rFonts w:ascii="Times New Roman" w:hAnsi="Times New Roman" w:cs="Times New Roman"/>
-                          <w:sz w:val="16"/>
-                          <w:szCs w:val="16"/>
-                        </w:rPr>
-                        <w:t>http://www.estgv.ipv.pt/paginaspessoais/ffrancisco/sd0506/04ab.pdf</w:t>
+                        <w:t>Fonte: http://www.estgv.ipv.pt/paginaspessoais/ffrancisco/sd0506/04ab.pdf</w:t>
                       </w:r>
                     </w:p>
                     <w:p/>
@@ -3862,9 +4005,9 @@
           <w:noProof/>
         </w:rPr>
         <w:drawing>
-          <wp:inline distT="0" distB="0" distL="0" distR="0" wp14:anchorId="6B9EEA9A" wp14:editId="4A9B04C4">
-            <wp:extent cx="1600200" cy="904875"/>
-            <wp:effectExtent l="0" t="0" r="0" b="9525"/>
+          <wp:inline distT="0" distB="0" distL="0" distR="0" wp14:anchorId="6B9EEA9A" wp14:editId="60238782">
+            <wp:extent cx="1600200" cy="876300"/>
+            <wp:effectExtent l="0" t="0" r="0" b="0"/>
             <wp:docPr id="2" name="Imagem 2"/>
             <wp:cNvGraphicFramePr>
               <a:graphicFrameLocks xmlns:a="http://schemas.openxmlformats.org/drawingml/2006/main" noChangeAspect="1"/>
@@ -3876,20 +4019,27 @@
                     <pic:cNvPr id="1" name=""/>
                     <pic:cNvPicPr/>
                   </pic:nvPicPr>
-                  <pic:blipFill>
-                    <a:blip r:embed="rId6"/>
-                    <a:stretch>
-                      <a:fillRect/>
-                    </a:stretch>
+                  <pic:blipFill rotWithShape="1">
+                    <a:blip r:embed="rId7"/>
+                    <a:srcRect t="3158"/>
+                    <a:stretch/>
                   </pic:blipFill>
-                  <pic:spPr>
+                  <pic:spPr bwMode="auto">
                     <a:xfrm>
                       <a:off x="0" y="0"/>
-                      <a:ext cx="1600200" cy="904875"/>
+                      <a:ext cx="1600200" cy="876300"/>
                     </a:xfrm>
                     <a:prstGeom prst="rect">
                       <a:avLst/>
                     </a:prstGeom>
+                    <a:ln>
+                      <a:noFill/>
+                    </a:ln>
+                    <a:extLst>
+                      <a:ext uri="{53640926-AAD7-44D8-BBD7-CCE9431645EC}">
+                        <a14:shadowObscured xmlns:a14="http://schemas.microsoft.com/office/drawing/2010/main"/>
+                      </a:ext>
+                    </a:extLst>
                   </pic:spPr>
                 </pic:pic>
               </a:graphicData>
@@ -3915,22 +4065,13 @@
           <w:sz w:val="28"/>
         </w:rPr>
       </w:pPr>
-    </w:p>
-    <w:p>
-      <w:pPr>
+      <w:r>
         <w:rPr>
           <w:rFonts w:ascii="Times New Roman" w:hAnsi="Times New Roman" w:cs="Times New Roman"/>
           <w:b/>
           <w:sz w:val="28"/>
         </w:rPr>
-      </w:pPr>
-      <w:r>
-        <w:rPr>
-          <w:rFonts w:ascii="Times New Roman" w:hAnsi="Times New Roman" w:cs="Times New Roman"/>
-          <w:b/>
-          <w:sz w:val="28"/>
-        </w:rPr>
-        <w:t>Sobre a entrega</w:t>
+        <w:t>Sobre os dados</w:t>
       </w:r>
     </w:p>
     <w:p>
@@ -3947,7 +4088,148 @@
           <w:rFonts w:ascii="Times New Roman" w:hAnsi="Times New Roman" w:cs="Times New Roman"/>
           <w:sz w:val="24"/>
         </w:rPr>
-        <w:t xml:space="preserve">O código fonte e o arquivo com o relatório do trabalho deverão ser enviados por meio do Moodle. Haverá um link para o upload do trabalho. </w:t>
+        <w:t>Os arquivos de dados que irão</w:t>
+      </w:r>
+      <w:r>
+        <w:rPr>
+          <w:rFonts w:ascii="Times New Roman" w:hAnsi="Times New Roman" w:cs="Times New Roman"/>
+          <w:sz w:val="24"/>
+        </w:rPr>
+        <w:t xml:space="preserve"> utilizar nos trabalhos já</w:t>
+      </w:r>
+      <w:r>
+        <w:rPr>
+          <w:rFonts w:ascii="Times New Roman" w:hAnsi="Times New Roman" w:cs="Times New Roman"/>
+          <w:sz w:val="24"/>
+        </w:rPr>
+        <w:t xml:space="preserve"> estão disponíveis no </w:t>
+      </w:r>
+      <w:r>
+        <w:rPr>
+          <w:rFonts w:ascii="Times New Roman" w:hAnsi="Times New Roman" w:cs="Times New Roman"/>
+          <w:sz w:val="24"/>
+        </w:rPr>
+        <w:t xml:space="preserve">seguinte </w:t>
+      </w:r>
+      <w:r>
+        <w:rPr>
+          <w:rFonts w:ascii="Times New Roman" w:hAnsi="Times New Roman" w:cs="Times New Roman"/>
+          <w:sz w:val="24"/>
+        </w:rPr>
+        <w:t>repositório</w:t>
+      </w:r>
+      <w:r>
+        <w:rPr>
+          <w:rFonts w:ascii="Times New Roman" w:hAnsi="Times New Roman" w:cs="Times New Roman"/>
+          <w:sz w:val="24"/>
+        </w:rPr>
+        <w:t xml:space="preserve">: </w:t>
+      </w:r>
+      <w:r>
+        <w:rPr>
+          <w:rFonts w:ascii="Times New Roman" w:hAnsi="Times New Roman" w:cs="Times New Roman"/>
+          <w:sz w:val="24"/>
+        </w:rPr>
+        <w:t>https://github.com/Gabrielcarvfer/ICC20181/tree/master/trabalho</w:t>
+      </w:r>
+      <w:r>
+        <w:rPr>
+          <w:rFonts w:ascii="Times New Roman" w:hAnsi="Times New Roman" w:cs="Times New Roman"/>
+          <w:sz w:val="24"/>
+        </w:rPr>
+        <w:t xml:space="preserve"> </w:t>
+      </w:r>
+      <w:r>
+        <w:rPr>
+          <w:rFonts w:ascii="Times New Roman" w:hAnsi="Times New Roman" w:cs="Times New Roman"/>
+          <w:sz w:val="24"/>
+        </w:rPr>
+        <w:t>.</w:t>
+      </w:r>
+    </w:p>
+    <w:p>
+      <w:pPr>
+        <w:jc w:val="both"/>
+        <w:rPr>
+          <w:rFonts w:ascii="Times New Roman" w:hAnsi="Times New Roman" w:cs="Times New Roman"/>
+          <w:sz w:val="24"/>
+        </w:rPr>
+      </w:pPr>
+      <w:r>
+        <w:rPr>
+          <w:rFonts w:ascii="Times New Roman" w:hAnsi="Times New Roman" w:cs="Times New Roman"/>
+          <w:sz w:val="24"/>
+        </w:rPr>
+        <w:tab/>
+        <w:t>Exemplo</w:t>
+      </w:r>
+      <w:r>
+        <w:rPr>
+          <w:rFonts w:ascii="Times New Roman" w:hAnsi="Times New Roman" w:cs="Times New Roman"/>
+          <w:sz w:val="24"/>
+        </w:rPr>
+        <w:t>s</w:t>
+      </w:r>
+      <w:r>
+        <w:rPr>
+          <w:rFonts w:ascii="Times New Roman" w:hAnsi="Times New Roman" w:cs="Times New Roman"/>
+          <w:sz w:val="24"/>
+        </w:rPr>
+        <w:t xml:space="preserve"> d</w:t>
+      </w:r>
+      <w:r>
+        <w:rPr>
+          <w:rFonts w:ascii="Times New Roman" w:hAnsi="Times New Roman" w:cs="Times New Roman"/>
+          <w:sz w:val="24"/>
+        </w:rPr>
+        <w:t>a</w:t>
+      </w:r>
+      <w:r>
+        <w:rPr>
+          <w:rFonts w:ascii="Times New Roman" w:hAnsi="Times New Roman" w:cs="Times New Roman"/>
+          <w:sz w:val="24"/>
+        </w:rPr>
+        <w:t xml:space="preserve"> manipulação dos dados </w:t>
+      </w:r>
+      <w:r>
+        <w:rPr>
+          <w:rFonts w:ascii="Times New Roman" w:hAnsi="Times New Roman" w:cs="Times New Roman"/>
+          <w:sz w:val="24"/>
+        </w:rPr>
+        <w:t xml:space="preserve">e plotagem dos gráficos pedidos </w:t>
+      </w:r>
+      <w:r>
+        <w:rPr>
+          <w:rFonts w:ascii="Times New Roman" w:hAnsi="Times New Roman" w:cs="Times New Roman"/>
+          <w:sz w:val="24"/>
+        </w:rPr>
+        <w:t>serão acrescentados paulatinamente conforme o andamento do trabalho.</w:t>
+      </w:r>
+    </w:p>
+    <w:p>
+      <w:pPr>
+        <w:rPr>
+          <w:rFonts w:ascii="Times New Roman" w:hAnsi="Times New Roman" w:cs="Times New Roman"/>
+          <w:b/>
+          <w:sz w:val="28"/>
+        </w:rPr>
+      </w:pPr>
+    </w:p>
+    <w:p>
+      <w:pPr>
+        <w:rPr>
+          <w:rFonts w:ascii="Times New Roman" w:hAnsi="Times New Roman" w:cs="Times New Roman"/>
+          <w:b/>
+          <w:sz w:val="28"/>
+        </w:rPr>
+      </w:pPr>
+      <w:r>
+        <w:rPr>
+          <w:rFonts w:ascii="Times New Roman" w:hAnsi="Times New Roman" w:cs="Times New Roman"/>
+          <w:b/>
+          <w:sz w:val="28"/>
+        </w:rPr>
+        <w:t>Sobre a entrega</w:t>
       </w:r>
     </w:p>
     <w:p>
@@ -3964,6 +4246,23 @@
           <w:rFonts w:ascii="Times New Roman" w:hAnsi="Times New Roman" w:cs="Times New Roman"/>
           <w:sz w:val="24"/>
         </w:rPr>
+        <w:t xml:space="preserve">O código fonte e o arquivo com o relatório do trabalho deverão ser enviados por meio do Moodle. Haverá um link para o upload do trabalho. </w:t>
+      </w:r>
+    </w:p>
+    <w:p>
+      <w:pPr>
+        <w:ind w:firstLine="708"/>
+        <w:jc w:val="both"/>
+        <w:rPr>
+          <w:rFonts w:ascii="Times New Roman" w:hAnsi="Times New Roman" w:cs="Times New Roman"/>
+          <w:sz w:val="24"/>
+        </w:rPr>
+      </w:pPr>
+      <w:r>
+        <w:rPr>
+          <w:rFonts w:ascii="Times New Roman" w:hAnsi="Times New Roman" w:cs="Times New Roman"/>
+          <w:sz w:val="24"/>
+        </w:rPr>
         <w:t xml:space="preserve">Os nomes dos arquivos deverão ter o seguinte formato: </w:t>
       </w:r>
     </w:p>
@@ -4032,21 +4331,7 @@
           <w:rFonts w:ascii="Times New Roman" w:hAnsi="Times New Roman" w:cs="Times New Roman"/>
           <w:sz w:val="24"/>
         </w:rPr>
-        <w:t xml:space="preserve">Assim como as listas, os trabalhos devem ser </w:t>
-      </w:r>
-      <w:r>
-        <w:rPr>
-          <w:rFonts w:ascii="Times New Roman" w:hAnsi="Times New Roman" w:cs="Times New Roman"/>
-          <w:sz w:val="24"/>
-        </w:rPr>
-        <w:t>feitos</w:t>
-      </w:r>
-      <w:r>
-        <w:rPr>
-          <w:rFonts w:ascii="Times New Roman" w:hAnsi="Times New Roman" w:cs="Times New Roman"/>
-          <w:sz w:val="24"/>
-        </w:rPr>
-        <w:t xml:space="preserve"> na versão Python 3 ou superior.</w:t>
+        <w:t>Assim como as listas, os trabalhos devem ser feitos na versão Python 3 ou superior.</w:t>
       </w:r>
     </w:p>
     <w:sectPr>

</xml_diff>